<commit_message>
Adding Attitude and different step to orbit, attitude and principal simulation step time
</commit_message>
<xml_diff>
--- a/Documentation/Dynamics/Attitude.docx
+++ b/Documentation/Dynamics/Attitude.docx
@@ -125,6 +125,14 @@
                         <w:szCs w:val="24"/>
                       </w:rPr>
                       <m:t>b</m:t>
+                    </m:r>
+                    <m:r>
+                      <w:rPr>
+                        <w:rFonts w:ascii="Cambria Math" w:hAnsi="Cambria Math" w:cs="Times New Roman"/>
+                        <w:sz w:val="24"/>
+                        <w:szCs w:val="24"/>
+                      </w:rPr>
+                      <m:t>_i</m:t>
                     </m:r>
                   </m:sub>
                 </m:sSub>
@@ -326,7 +334,7 @@
                 <w:sz w:val="24"/>
                 <w:szCs w:val="24"/>
               </w:rPr>
-              <w:t>A</w:t>
+              <w:t>Aircraft fixed body angular velocity</w:t>
             </w:r>
             <w:r>
               <w:rPr>
@@ -334,23 +342,7 @@
                 <w:sz w:val="24"/>
                 <w:szCs w:val="24"/>
               </w:rPr>
-              <w:t xml:space="preserve">ircraft fixed </w:t>
-            </w:r>
-            <w:r>
-              <w:rPr>
-                <w:rFonts w:ascii="Times New Roman" w:hAnsi="Times New Roman" w:cs="Times New Roman"/>
-                <w:sz w:val="24"/>
-                <w:szCs w:val="24"/>
-              </w:rPr>
-              <w:t xml:space="preserve">body </w:t>
-            </w:r>
-            <w:r>
-              <w:rPr>
-                <w:rFonts w:ascii="Times New Roman" w:hAnsi="Times New Roman" w:cs="Times New Roman"/>
-                <w:sz w:val="24"/>
-                <w:szCs w:val="24"/>
-              </w:rPr>
-              <w:t>angular velocity</w:t>
+              <w:t xml:space="preserve"> respect to inertial frame</w:t>
             </w:r>
           </w:p>
         </w:tc>
@@ -636,6 +628,16 @@
                 <w:szCs w:val="24"/>
               </w:rPr>
             </w:pPr>
+            <w:r>
+              <w:rPr>
+                <w:rFonts w:ascii="Times New Roman" w:hAnsi="Times New Roman" w:cs="Times New Roman"/>
+                <w:sz w:val="24"/>
+                <w:szCs w:val="24"/>
+              </w:rPr>
+              <w:t>Quaternion del body frame respect to the Inertial frame</w:t>
+            </w:r>
+            <w:bookmarkStart w:id="0" w:name="_GoBack"/>
+            <w:bookmarkEnd w:id="0"/>
           </w:p>
         </w:tc>
       </w:tr>
@@ -1372,15 +1374,7 @@
                 <w:sz w:val="24"/>
                 <w:szCs w:val="24"/>
               </w:rPr>
-              <w:t>T</w:t>
-            </w:r>
-            <w:r>
-              <w:rPr>
-                <w:rFonts w:ascii="Times New Roman" w:hAnsi="Times New Roman" w:cs="Times New Roman"/>
-                <w:sz w:val="24"/>
-                <w:szCs w:val="24"/>
-              </w:rPr>
-              <w:t>otal angular momentum in the fixed coordinates of the aircraft</w:t>
+              <w:t>Total angular momentum in the fixed coordinates of the aircraft</w:t>
             </w:r>
           </w:p>
         </w:tc>
@@ -1499,23 +1493,13 @@
           <w:szCs w:val="24"/>
         </w:rPr>
       </w:pPr>
-      <w:proofErr w:type="gramStart"/>
       <w:r>
         <w:rPr>
           <w:rFonts w:ascii="Times New Roman" w:hAnsi="Times New Roman" w:cs="Times New Roman"/>
           <w:sz w:val="24"/>
           <w:szCs w:val="24"/>
         </w:rPr>
-        <w:t>Fourth-order</w:t>
-      </w:r>
-      <w:proofErr w:type="gramEnd"/>
-      <w:r>
-        <w:rPr>
-          <w:rFonts w:ascii="Times New Roman" w:hAnsi="Times New Roman" w:cs="Times New Roman"/>
-          <w:sz w:val="24"/>
-          <w:szCs w:val="24"/>
-        </w:rPr>
-        <w:t xml:space="preserve"> Runge-Kutta method. Given the following differential equation:</w:t>
+        <w:t>Fourth-order Runge-Kutta method. Given the following differential equation:</w:t>
       </w:r>
     </w:p>
     <w:p>
@@ -1649,15 +1633,7 @@
           <w:sz w:val="24"/>
           <w:szCs w:val="24"/>
         </w:rPr>
-        <w:t xml:space="preserve"> </w:t>
-      </w:r>
-      <w:r>
-        <w:rPr>
-          <w:rFonts w:ascii="Times New Roman" w:hAnsi="Times New Roman" w:cs="Times New Roman"/>
-          <w:sz w:val="24"/>
-          <w:szCs w:val="24"/>
-        </w:rPr>
-        <w:t>at the (</w:t>
+        <w:t xml:space="preserve"> at the (</w:t>
       </w:r>
       <m:oMath>
         <m:r>
@@ -2025,18 +2001,8 @@
           <w:sz w:val="24"/>
           <w:szCs w:val="24"/>
         </w:rPr>
-        <w:t xml:space="preserve"> is a time step and satisfies the following </w:t>
+        <w:t xml:space="preserve"> is a time step and satisfies the following equation</w:t>
       </w:r>
-      <w:proofErr w:type="gramStart"/>
-      <w:r>
-        <w:rPr>
-          <w:rFonts w:ascii="Times New Roman" w:hAnsi="Times New Roman" w:cs="Times New Roman"/>
-          <w:sz w:val="24"/>
-          <w:szCs w:val="24"/>
-        </w:rPr>
-        <w:t>equation</w:t>
-      </w:r>
-      <w:proofErr w:type="gramEnd"/>
     </w:p>
     <w:p>
       <w:pPr>
@@ -3209,25 +3175,7 @@
           <w:szCs w:val="24"/>
         </w:rPr>
         <w:lastRenderedPageBreak/>
-        <w:t xml:space="preserve">In the case of the attitude propagation in this case, the state quantity x is composed of seven components, which are the combination of the following Quaternion_i2b and the aircraft fixed angular velocity </w:t>
-      </w:r>
-      <w:proofErr w:type="spellStart"/>
-      <w:r>
-        <w:rPr>
-          <w:rFonts w:ascii="Times New Roman" w:hAnsi="Times New Roman" w:cs="Times New Roman"/>
-          <w:sz w:val="24"/>
-          <w:szCs w:val="24"/>
-        </w:rPr>
-        <w:t>ω_b</w:t>
-      </w:r>
-      <w:proofErr w:type="spellEnd"/>
-      <w:r>
-        <w:rPr>
-          <w:rFonts w:ascii="Times New Roman" w:hAnsi="Times New Roman" w:cs="Times New Roman"/>
-          <w:sz w:val="24"/>
-          <w:szCs w:val="24"/>
-        </w:rPr>
-        <w:t>.</w:t>
+        <w:t>In the case of the attitude propagation in this case, the state quantity x is composed of seven components, which are the combination of the following Quaternion_i2b and the aircraft fixed angular velocity ω_b.</w:t>
       </w:r>
     </w:p>
     <w:p>
@@ -5221,8 +5169,6 @@
           <w:szCs w:val="24"/>
         </w:rPr>
       </w:pPr>
-      <w:bookmarkStart w:id="0" w:name="_GoBack"/>
-      <w:bookmarkEnd w:id="0"/>
     </w:p>
     <w:sectPr>
       <w:pgSz w:w="12240" w:h="15840"/>

</xml_diff>